<commit_message>
Started framework for Accounts
</commit_message>
<xml_diff>
--- a/Looper Documents/Looper User Stories.docx
+++ b/Looper Documents/Looper User Stories.docx
@@ -1,6 +1,6 @@
 
 <file path=word/document.xml><?xml version="1.0" encoding="utf-8"?>
-<w:document xmlns:wpc="http://schemas.microsoft.com/office/word/2010/wordprocessingCanvas" xmlns:cx="http://schemas.microsoft.com/office/drawing/2014/chartex" xmlns:cx1="http://schemas.microsoft.com/office/drawing/2015/9/8/chartex" xmlns:cx2="http://schemas.microsoft.com/office/drawing/2015/10/21/chartex" xmlns:cx3="http://schemas.microsoft.com/office/drawing/2016/5/9/chartex" xmlns:cx4="http://schemas.microsoft.com/office/drawing/2016/5/10/chartex" xmlns:cx5="http://schemas.microsoft.com/office/drawing/2016/5/11/chartex" xmlns:cx6="http://schemas.microsoft.com/office/drawing/2016/5/12/chartex" xmlns:cx7="http://schemas.microsoft.com/office/drawing/2016/5/13/chartex" xmlns:cx8="http://schemas.microsoft.com/office/drawing/2016/5/14/chartex" xmlns:mc="http://schemas.openxmlformats.org/markup-compatibility/2006" xmlns:aink="http://schemas.microsoft.com/office/drawing/2016/ink" xmlns:am3d="http://schemas.microsoft.com/office/drawing/2017/model3d" xmlns:o="urn:schemas-microsoft-com:office:office" xmlns:r="http://schemas.openxmlformats.org/officeDocument/2006/relationships" xmlns:m="http://schemas.openxmlformats.org/officeDocument/2006/math" xmlns:v="urn:schemas-microsoft-com:vml" xmlns:wp14="http://schemas.microsoft.com/office/word/2010/wordprocessingDrawing" xmlns:wp="http://schemas.openxmlformats.org/drawingml/2006/wordprocessingDrawing" xmlns:w10="urn:schemas-microsoft-com:office:word" xmlns:w="http://schemas.openxmlformats.org/wordprocessingml/2006/main" xmlns:w14="http://schemas.microsoft.com/office/word/2010/wordml" xmlns:w15="http://schemas.microsoft.com/office/word/2012/wordml" xmlns:w16se="http://schemas.microsoft.com/office/word/2015/wordml/symex" xmlns:wpg="http://schemas.microsoft.com/office/word/2010/wordprocessingGroup" xmlns:wpi="http://schemas.microsoft.com/office/word/2010/wordprocessingInk" xmlns:wne="http://schemas.microsoft.com/office/word/2006/wordml" xmlns:wps="http://schemas.microsoft.com/office/word/2010/wordprocessingShape" mc:Ignorable="w14 w15 w16se wp14">
+<w:document xmlns:wpc="http://schemas.microsoft.com/office/word/2010/wordprocessingCanvas" xmlns:cx="http://schemas.microsoft.com/office/drawing/2014/chartex" xmlns:cx1="http://schemas.microsoft.com/office/drawing/2015/9/8/chartex" xmlns:cx2="http://schemas.microsoft.com/office/drawing/2015/10/21/chartex" xmlns:cx3="http://schemas.microsoft.com/office/drawing/2016/5/9/chartex" xmlns:cx4="http://schemas.microsoft.com/office/drawing/2016/5/10/chartex" xmlns:cx5="http://schemas.microsoft.com/office/drawing/2016/5/11/chartex" xmlns:cx6="http://schemas.microsoft.com/office/drawing/2016/5/12/chartex" xmlns:cx7="http://schemas.microsoft.com/office/drawing/2016/5/13/chartex" xmlns:cx8="http://schemas.microsoft.com/office/drawing/2016/5/14/chartex" xmlns:mc="http://schemas.openxmlformats.org/markup-compatibility/2006" xmlns:aink="http://schemas.microsoft.com/office/drawing/2016/ink" xmlns:am3d="http://schemas.microsoft.com/office/drawing/2017/model3d" xmlns:o="urn:schemas-microsoft-com:office:office" xmlns:r="http://schemas.openxmlformats.org/officeDocument/2006/relationships" xmlns:m="http://schemas.openxmlformats.org/officeDocument/2006/math" xmlns:v="urn:schemas-microsoft-com:vml" xmlns:wp14="http://schemas.microsoft.com/office/word/2010/wordprocessingDrawing" xmlns:wp="http://schemas.openxmlformats.org/drawingml/2006/wordprocessingDrawing" xmlns:w10="urn:schemas-microsoft-com:office:word" xmlns:w="http://schemas.openxmlformats.org/wordprocessingml/2006/main" xmlns:w14="http://schemas.microsoft.com/office/word/2010/wordml" xmlns:w15="http://schemas.microsoft.com/office/word/2012/wordml" xmlns:w16cid="http://schemas.microsoft.com/office/word/2016/wordml/cid" xmlns:w16se="http://schemas.microsoft.com/office/word/2015/wordml/symex" xmlns:wpg="http://schemas.microsoft.com/office/word/2010/wordprocessingGroup" xmlns:wpi="http://schemas.microsoft.com/office/word/2010/wordprocessingInk" xmlns:wne="http://schemas.microsoft.com/office/word/2006/wordml" xmlns:wps="http://schemas.microsoft.com/office/word/2010/wordprocessingShape" mc:Ignorable="w14 w15 w16se w16cid wp14">
   <w:body>
     <w:p>
       <w:pPr>
@@ -230,15 +230,7 @@
         </w:numPr>
       </w:pPr>
       <w:r>
-        <w:t xml:space="preserve">If </w:t>
-      </w:r>
-      <w:proofErr w:type="spellStart"/>
-      <w:r>
-        <w:t>collab</w:t>
-      </w:r>
-      <w:proofErr w:type="spellEnd"/>
-      <w:r>
-        <w:t xml:space="preserve"> based, then unanimously vote to remove (excluding member to be removed)</w:t>
+        <w:t>If collab based, then unanimously vote to remove (excluding member to be removed)</w:t>
       </w:r>
     </w:p>
     <w:p>
@@ -432,11 +424,9 @@
           <w:numId w:val="4"/>
         </w:numPr>
       </w:pPr>
-      <w:proofErr w:type="spellStart"/>
       <w:r>
         <w:t>Headerbar</w:t>
       </w:r>
-      <w:proofErr w:type="spellEnd"/>
     </w:p>
     <w:p>
       <w:pPr>
@@ -455,18 +445,6 @@
       <w:pPr>
         <w:pStyle w:val="ListParagraph"/>
         <w:numPr>
-          <w:ilvl w:val="1"/>
-          <w:numId w:val="4"/>
-        </w:numPr>
-      </w:pPr>
-      <w:r>
-        <w:t>Notifications Column (compact/expanded)</w:t>
-      </w:r>
-    </w:p>
-    <w:p>
-      <w:pPr>
-        <w:pStyle w:val="ListParagraph"/>
-        <w:numPr>
           <w:ilvl w:val="0"/>
           <w:numId w:val="4"/>
         </w:numPr>
@@ -537,20 +515,473 @@
       <w:r>
         <w:t>Explore</w:t>
       </w:r>
+    </w:p>
+    <w:p>
+      <w:pPr>
+        <w:pStyle w:val="ListParagraph"/>
+        <w:numPr>
+          <w:ilvl w:val="1"/>
+          <w:numId w:val="4"/>
+        </w:numPr>
+      </w:pPr>
+      <w:r>
+        <w:t>Organized by recent activity</w:t>
+      </w:r>
+    </w:p>
+    <w:p>
+      <w:pPr>
+        <w:pStyle w:val="ListParagraph"/>
+        <w:numPr>
+          <w:ilvl w:val="1"/>
+          <w:numId w:val="4"/>
+        </w:numPr>
+      </w:pPr>
+      <w:r>
+        <w:t>Clicking on an Explore Item expands the comments</w:t>
+      </w:r>
+    </w:p>
+    <w:p>
+      <w:pPr>
+        <w:pStyle w:val="ListParagraph"/>
+        <w:numPr>
+          <w:ilvl w:val="0"/>
+          <w:numId w:val="4"/>
+        </w:numPr>
+      </w:pPr>
+      <w:r>
+        <w:t>Team</w:t>
+      </w:r>
+    </w:p>
+    <w:p>
+      <w:pPr>
+        <w:pStyle w:val="ListParagraph"/>
+        <w:numPr>
+          <w:ilvl w:val="1"/>
+          <w:numId w:val="4"/>
+        </w:numPr>
+      </w:pPr>
+      <w:r>
+        <w:t>Column for team member listing (clicking on a member expands a menu to cast a vote to delete user)</w:t>
+      </w:r>
+    </w:p>
+    <w:p>
+      <w:pPr>
+        <w:pStyle w:val="ListParagraph"/>
+        <w:numPr>
+          <w:ilvl w:val="1"/>
+          <w:numId w:val="4"/>
+        </w:numPr>
+      </w:pPr>
+      <w:r>
+        <w:t>Team Options such as name (will expand on that later)</w:t>
+      </w:r>
+    </w:p>
+    <w:p>
+      <w:pPr>
+        <w:pStyle w:val="Heading1"/>
+      </w:pPr>
+      <w:r>
+        <w:t>Database Structure Schema</w:t>
+      </w:r>
+    </w:p>
+    <w:p>
+      <w:pPr>
+        <w:pStyle w:val="ListParagraph"/>
+        <w:numPr>
+          <w:ilvl w:val="0"/>
+          <w:numId w:val="5"/>
+        </w:numPr>
+      </w:pPr>
+      <w:r>
+        <w:t>Media (contains the Media Items)</w:t>
+      </w:r>
+    </w:p>
+    <w:p>
+      <w:pPr>
+        <w:pStyle w:val="ListParagraph"/>
+        <w:numPr>
+          <w:ilvl w:val="1"/>
+          <w:numId w:val="5"/>
+        </w:numPr>
+      </w:pPr>
+      <w:r>
+        <w:t>Project ID</w:t>
+      </w:r>
+    </w:p>
+    <w:p>
+      <w:pPr>
+        <w:pStyle w:val="ListParagraph"/>
+        <w:numPr>
+          <w:ilvl w:val="1"/>
+          <w:numId w:val="5"/>
+        </w:numPr>
+      </w:pPr>
+      <w:r>
+        <w:t>Media type</w:t>
+      </w:r>
+    </w:p>
+    <w:p>
+      <w:pPr>
+        <w:pStyle w:val="ListParagraph"/>
+        <w:numPr>
+          <w:ilvl w:val="1"/>
+          <w:numId w:val="5"/>
+        </w:numPr>
+      </w:pPr>
+      <w:r>
+        <w:t>FS Lookup information</w:t>
+      </w:r>
+    </w:p>
+    <w:p>
+      <w:pPr>
+        <w:pStyle w:val="ListParagraph"/>
+        <w:numPr>
+          <w:ilvl w:val="1"/>
+          <w:numId w:val="5"/>
+        </w:numPr>
+      </w:pPr>
+      <w:r>
+        <w:t>Comment</w:t>
+      </w:r>
+      <w:r>
+        <w:t xml:space="preserve"> </w:t>
+      </w:r>
+      <w:r>
+        <w:t>Group</w:t>
+      </w:r>
+      <w:r>
+        <w:t xml:space="preserve"> </w:t>
+      </w:r>
+      <w:r>
+        <w:t>ID</w:t>
+      </w:r>
+    </w:p>
+    <w:p>
+      <w:pPr>
+        <w:pStyle w:val="ListParagraph"/>
+        <w:numPr>
+          <w:ilvl w:val="0"/>
+          <w:numId w:val="5"/>
+        </w:numPr>
+      </w:pPr>
+      <w:r>
+        <w:t>Teams</w:t>
+      </w:r>
+    </w:p>
+    <w:p>
+      <w:pPr>
+        <w:pStyle w:val="ListParagraph"/>
+        <w:numPr>
+          <w:ilvl w:val="1"/>
+          <w:numId w:val="5"/>
+        </w:numPr>
+      </w:pPr>
+      <w:r>
+        <w:t>Team id</w:t>
+      </w:r>
+    </w:p>
+    <w:p>
+      <w:pPr>
+        <w:pStyle w:val="ListParagraph"/>
+        <w:numPr>
+          <w:ilvl w:val="1"/>
+          <w:numId w:val="5"/>
+        </w:numPr>
+      </w:pPr>
+      <w:r>
+        <w:t>Team members</w:t>
+      </w:r>
+    </w:p>
+    <w:p>
+      <w:pPr>
+        <w:pStyle w:val="ListParagraph"/>
+        <w:numPr>
+          <w:ilvl w:val="0"/>
+          <w:numId w:val="5"/>
+        </w:numPr>
+      </w:pPr>
+      <w:r>
+        <w:t>Discover</w:t>
+      </w:r>
+    </w:p>
+    <w:p>
+      <w:pPr>
+        <w:pStyle w:val="ListParagraph"/>
+        <w:numPr>
+          <w:ilvl w:val="1"/>
+          <w:numId w:val="5"/>
+        </w:numPr>
+      </w:pPr>
+      <w:r>
+        <w:t>Team ID</w:t>
+      </w:r>
+    </w:p>
+    <w:p>
+      <w:pPr>
+        <w:pStyle w:val="ListParagraph"/>
+        <w:numPr>
+          <w:ilvl w:val="1"/>
+          <w:numId w:val="5"/>
+        </w:numPr>
+      </w:pPr>
+      <w:r>
+        <w:t>Link hypertext</w:t>
+      </w:r>
+    </w:p>
+    <w:p>
+      <w:pPr>
+        <w:pStyle w:val="ListParagraph"/>
+        <w:numPr>
+          <w:ilvl w:val="1"/>
+          <w:numId w:val="5"/>
+        </w:numPr>
+      </w:pPr>
+      <w:r>
+        <w:t>Comment</w:t>
+      </w:r>
+      <w:r>
+        <w:t xml:space="preserve"> </w:t>
+      </w:r>
+      <w:r>
+        <w:t>Group</w:t>
+      </w:r>
+      <w:r>
+        <w:t xml:space="preserve"> </w:t>
+      </w:r>
+      <w:r>
+        <w:t>ID</w:t>
+      </w:r>
+    </w:p>
+    <w:p>
+      <w:pPr>
+        <w:pStyle w:val="ListParagraph"/>
+        <w:numPr>
+          <w:ilvl w:val="0"/>
+          <w:numId w:val="5"/>
+        </w:numPr>
+      </w:pPr>
+      <w:r>
+        <w:t>Notifications</w:t>
+      </w:r>
+    </w:p>
+    <w:p>
+      <w:pPr>
+        <w:pStyle w:val="ListParagraph"/>
+        <w:numPr>
+          <w:ilvl w:val="1"/>
+          <w:numId w:val="5"/>
+        </w:numPr>
+      </w:pPr>
+      <w:r>
+        <w:t>Team ID</w:t>
+      </w:r>
+    </w:p>
+    <w:p>
+      <w:pPr>
+        <w:pStyle w:val="ListParagraph"/>
+        <w:numPr>
+          <w:ilvl w:val="1"/>
+          <w:numId w:val="5"/>
+        </w:numPr>
+      </w:pPr>
+      <w:r>
+        <w:t>Member ID</w:t>
+      </w:r>
+    </w:p>
+    <w:p>
+      <w:pPr>
+        <w:pStyle w:val="ListParagraph"/>
+        <w:numPr>
+          <w:ilvl w:val="1"/>
+          <w:numId w:val="5"/>
+        </w:numPr>
+      </w:pPr>
+      <w:r>
+        <w:t>Notification Category</w:t>
+      </w:r>
+    </w:p>
+    <w:p>
+      <w:pPr>
+        <w:pStyle w:val="ListParagraph"/>
+        <w:numPr>
+          <w:ilvl w:val="1"/>
+          <w:numId w:val="5"/>
+        </w:numPr>
+      </w:pPr>
+      <w:r>
+        <w:t>Notification Content</w:t>
+      </w:r>
+    </w:p>
+    <w:p>
+      <w:pPr>
+        <w:pStyle w:val="ListParagraph"/>
+        <w:numPr>
+          <w:ilvl w:val="0"/>
+          <w:numId w:val="5"/>
+        </w:numPr>
+      </w:pPr>
+      <w:r>
+        <w:t>Discussion</w:t>
+      </w:r>
+    </w:p>
+    <w:p>
+      <w:pPr>
+        <w:pStyle w:val="ListParagraph"/>
+        <w:numPr>
+          <w:ilvl w:val="1"/>
+          <w:numId w:val="5"/>
+        </w:numPr>
+      </w:pPr>
+      <w:r>
+        <w:t>Team ID</w:t>
+      </w:r>
+    </w:p>
+    <w:p>
+      <w:pPr>
+        <w:pStyle w:val="ListParagraph"/>
+        <w:numPr>
+          <w:ilvl w:val="1"/>
+          <w:numId w:val="5"/>
+        </w:numPr>
+      </w:pPr>
+      <w:r>
+        <w:t>Member ID</w:t>
+      </w:r>
+    </w:p>
+    <w:p>
+      <w:pPr>
+        <w:pStyle w:val="ListParagraph"/>
+        <w:numPr>
+          <w:ilvl w:val="1"/>
+          <w:numId w:val="5"/>
+        </w:numPr>
+      </w:pPr>
+      <w:r>
+        <w:t>Topic Text</w:t>
+      </w:r>
+    </w:p>
+    <w:p>
+      <w:pPr>
+        <w:pStyle w:val="ListParagraph"/>
+        <w:numPr>
+          <w:ilvl w:val="1"/>
+          <w:numId w:val="5"/>
+        </w:numPr>
+      </w:pPr>
+      <w:r>
+        <w:t>Comment Group ID</w:t>
+      </w:r>
+    </w:p>
+    <w:p>
+      <w:pPr>
+        <w:pStyle w:val="ListParagraph"/>
+        <w:numPr>
+          <w:ilvl w:val="0"/>
+          <w:numId w:val="5"/>
+        </w:numPr>
+      </w:pPr>
+      <w:r>
+        <w:t>Projects</w:t>
+      </w:r>
+    </w:p>
+    <w:p>
+      <w:pPr>
+        <w:pStyle w:val="ListParagraph"/>
+        <w:numPr>
+          <w:ilvl w:val="1"/>
+          <w:numId w:val="5"/>
+        </w:numPr>
+      </w:pPr>
+      <w:r>
+        <w:t>Team ID</w:t>
+      </w:r>
+    </w:p>
+    <w:p>
+      <w:pPr>
+        <w:pStyle w:val="ListParagraph"/>
+        <w:numPr>
+          <w:ilvl w:val="0"/>
+          <w:numId w:val="5"/>
+        </w:numPr>
+      </w:pPr>
+      <w:r>
+        <w:t>Comments</w:t>
+      </w:r>
+    </w:p>
+    <w:p>
+      <w:pPr>
+        <w:pStyle w:val="ListParagraph"/>
+        <w:numPr>
+          <w:ilvl w:val="1"/>
+          <w:numId w:val="5"/>
+        </w:numPr>
+      </w:pPr>
+      <w:r>
+        <w:t>Comment ID</w:t>
+      </w:r>
+    </w:p>
+    <w:p>
+      <w:pPr>
+        <w:pStyle w:val="ListParagraph"/>
+        <w:numPr>
+          <w:ilvl w:val="1"/>
+          <w:numId w:val="5"/>
+        </w:numPr>
+      </w:pPr>
+      <w:r>
+        <w:t>Comment Group ID</w:t>
+      </w:r>
+    </w:p>
+    <w:p>
+      <w:pPr>
+        <w:pStyle w:val="ListParagraph"/>
+        <w:numPr>
+          <w:ilvl w:val="1"/>
+          <w:numId w:val="5"/>
+        </w:numPr>
+      </w:pPr>
+      <w:r>
+        <w:lastRenderedPageBreak/>
+        <w:t>Member ID</w:t>
+      </w:r>
+    </w:p>
+    <w:p>
+      <w:pPr>
+        <w:pStyle w:val="ListParagraph"/>
+        <w:numPr>
+          <w:ilvl w:val="1"/>
+          <w:numId w:val="5"/>
+        </w:numPr>
+      </w:pPr>
+      <w:r>
+        <w:t>Content</w:t>
+      </w:r>
+    </w:p>
+    <w:p>
+      <w:pPr>
+        <w:pStyle w:val="ListParagraph"/>
+        <w:numPr>
+          <w:ilvl w:val="0"/>
+          <w:numId w:val="5"/>
+        </w:numPr>
+      </w:pPr>
+      <w:r>
+        <w:t>Users</w:t>
+      </w:r>
+    </w:p>
+    <w:p>
+      <w:pPr>
+        <w:pStyle w:val="ListParagraph"/>
+        <w:numPr>
+          <w:ilvl w:val="1"/>
+          <w:numId w:val="5"/>
+        </w:numPr>
+      </w:pPr>
+      <w:r>
+        <w:t>Team</w:t>
+      </w:r>
       <w:bookmarkStart w:id="0" w:name="_GoBack"/>
       <w:bookmarkEnd w:id="0"/>
-    </w:p>
-    <w:p>
-      <w:pPr>
-        <w:pStyle w:val="ListParagraph"/>
-        <w:numPr>
-          <w:ilvl w:val="0"/>
-          <w:numId w:val="4"/>
-        </w:numPr>
-      </w:pPr>
-      <w:r>
-        <w:t>Team</w:t>
-      </w:r>
     </w:p>
     <w:sectPr>
       <w:pgSz w:w="12240" w:h="15840"/>
@@ -563,7 +994,7 @@
 </file>
 
 <file path=word/numbering.xml><?xml version="1.0" encoding="utf-8"?>
-<w:numbering xmlns:wpc="http://schemas.microsoft.com/office/word/2010/wordprocessingCanvas" xmlns:cx="http://schemas.microsoft.com/office/drawing/2014/chartex" xmlns:cx1="http://schemas.microsoft.com/office/drawing/2015/9/8/chartex" xmlns:cx2="http://schemas.microsoft.com/office/drawing/2015/10/21/chartex" xmlns:cx3="http://schemas.microsoft.com/office/drawing/2016/5/9/chartex" xmlns:cx4="http://schemas.microsoft.com/office/drawing/2016/5/10/chartex" xmlns:cx5="http://schemas.microsoft.com/office/drawing/2016/5/11/chartex" xmlns:cx6="http://schemas.microsoft.com/office/drawing/2016/5/12/chartex" xmlns:cx7="http://schemas.microsoft.com/office/drawing/2016/5/13/chartex" xmlns:cx8="http://schemas.microsoft.com/office/drawing/2016/5/14/chartex" xmlns:mc="http://schemas.openxmlformats.org/markup-compatibility/2006" xmlns:aink="http://schemas.microsoft.com/office/drawing/2016/ink" xmlns:am3d="http://schemas.microsoft.com/office/drawing/2017/model3d" xmlns:o="urn:schemas-microsoft-com:office:office" xmlns:r="http://schemas.openxmlformats.org/officeDocument/2006/relationships" xmlns:m="http://schemas.openxmlformats.org/officeDocument/2006/math" xmlns:v="urn:schemas-microsoft-com:vml" xmlns:wp14="http://schemas.microsoft.com/office/word/2010/wordprocessingDrawing" xmlns:wp="http://schemas.openxmlformats.org/drawingml/2006/wordprocessingDrawing" xmlns:w10="urn:schemas-microsoft-com:office:word" xmlns:w="http://schemas.openxmlformats.org/wordprocessingml/2006/main" xmlns:w14="http://schemas.microsoft.com/office/word/2010/wordml" xmlns:w15="http://schemas.microsoft.com/office/word/2012/wordml" xmlns:w16se="http://schemas.microsoft.com/office/word/2015/wordml/symex" xmlns:wpg="http://schemas.microsoft.com/office/word/2010/wordprocessingGroup" xmlns:wpi="http://schemas.microsoft.com/office/word/2010/wordprocessingInk" xmlns:wne="http://schemas.microsoft.com/office/word/2006/wordml" xmlns:wps="http://schemas.microsoft.com/office/word/2010/wordprocessingShape" mc:Ignorable="w14 w15 w16se wp14">
+<w:numbering xmlns:wpc="http://schemas.microsoft.com/office/word/2010/wordprocessingCanvas" xmlns:cx="http://schemas.microsoft.com/office/drawing/2014/chartex" xmlns:cx1="http://schemas.microsoft.com/office/drawing/2015/9/8/chartex" xmlns:cx2="http://schemas.microsoft.com/office/drawing/2015/10/21/chartex" xmlns:cx3="http://schemas.microsoft.com/office/drawing/2016/5/9/chartex" xmlns:cx4="http://schemas.microsoft.com/office/drawing/2016/5/10/chartex" xmlns:cx5="http://schemas.microsoft.com/office/drawing/2016/5/11/chartex" xmlns:cx6="http://schemas.microsoft.com/office/drawing/2016/5/12/chartex" xmlns:cx7="http://schemas.microsoft.com/office/drawing/2016/5/13/chartex" xmlns:cx8="http://schemas.microsoft.com/office/drawing/2016/5/14/chartex" xmlns:mc="http://schemas.openxmlformats.org/markup-compatibility/2006" xmlns:aink="http://schemas.microsoft.com/office/drawing/2016/ink" xmlns:am3d="http://schemas.microsoft.com/office/drawing/2017/model3d" xmlns:o="urn:schemas-microsoft-com:office:office" xmlns:r="http://schemas.openxmlformats.org/officeDocument/2006/relationships" xmlns:m="http://schemas.openxmlformats.org/officeDocument/2006/math" xmlns:v="urn:schemas-microsoft-com:vml" xmlns:wp14="http://schemas.microsoft.com/office/word/2010/wordprocessingDrawing" xmlns:wp="http://schemas.openxmlformats.org/drawingml/2006/wordprocessingDrawing" xmlns:w10="urn:schemas-microsoft-com:office:word" xmlns:w="http://schemas.openxmlformats.org/wordprocessingml/2006/main" xmlns:w14="http://schemas.microsoft.com/office/word/2010/wordml" xmlns:w15="http://schemas.microsoft.com/office/word/2012/wordml" xmlns:w16cid="http://schemas.microsoft.com/office/word/2016/wordml/cid" xmlns:w16se="http://schemas.microsoft.com/office/word/2015/wordml/symex" xmlns:wpg="http://schemas.microsoft.com/office/word/2010/wordprocessingGroup" xmlns:wpi="http://schemas.microsoft.com/office/word/2010/wordprocessingInk" xmlns:wne="http://schemas.microsoft.com/office/word/2006/wordml" xmlns:wps="http://schemas.microsoft.com/office/word/2010/wordprocessingShape" mc:Ignorable="w14 w15 w16se w16cid wp14">
   <w:abstractNum w:abstractNumId="0" w15:restartNumberingAfterBreak="0">
     <w:nsid w:val="21D06B0A"/>
     <w:multiLevelType w:val="hybridMultilevel"/>
@@ -678,6 +1109,119 @@
     </w:lvl>
   </w:abstractNum>
   <w:abstractNum w:abstractNumId="1" w15:restartNumberingAfterBreak="0">
+    <w:nsid w:val="2D490E69"/>
+    <w:multiLevelType w:val="hybridMultilevel"/>
+    <w:tmpl w:val="1AB03A56"/>
+    <w:lvl w:ilvl="0" w:tplc="0409000B">
+      <w:start w:val="1"/>
+      <w:numFmt w:val="bullet"/>
+      <w:lvlText w:val=""/>
+      <w:lvlJc w:val="left"/>
+      <w:pPr>
+        <w:ind w:left="720" w:hanging="360"/>
+      </w:pPr>
+      <w:rPr>
+        <w:rFonts w:ascii="Wingdings" w:hAnsi="Wingdings" w:hint="default"/>
+      </w:rPr>
+    </w:lvl>
+    <w:lvl w:ilvl="1" w:tplc="04090003">
+      <w:start w:val="1"/>
+      <w:numFmt w:val="bullet"/>
+      <w:lvlText w:val="o"/>
+      <w:lvlJc w:val="left"/>
+      <w:pPr>
+        <w:ind w:left="1440" w:hanging="360"/>
+      </w:pPr>
+      <w:rPr>
+        <w:rFonts w:ascii="Courier New" w:hAnsi="Courier New" w:cs="Courier New" w:hint="default"/>
+      </w:rPr>
+    </w:lvl>
+    <w:lvl w:ilvl="2" w:tplc="04090005" w:tentative="1">
+      <w:start w:val="1"/>
+      <w:numFmt w:val="bullet"/>
+      <w:lvlText w:val=""/>
+      <w:lvlJc w:val="left"/>
+      <w:pPr>
+        <w:ind w:left="2160" w:hanging="360"/>
+      </w:pPr>
+      <w:rPr>
+        <w:rFonts w:ascii="Wingdings" w:hAnsi="Wingdings" w:hint="default"/>
+      </w:rPr>
+    </w:lvl>
+    <w:lvl w:ilvl="3" w:tplc="04090001" w:tentative="1">
+      <w:start w:val="1"/>
+      <w:numFmt w:val="bullet"/>
+      <w:lvlText w:val=""/>
+      <w:lvlJc w:val="left"/>
+      <w:pPr>
+        <w:ind w:left="2880" w:hanging="360"/>
+      </w:pPr>
+      <w:rPr>
+        <w:rFonts w:ascii="Symbol" w:hAnsi="Symbol" w:hint="default"/>
+      </w:rPr>
+    </w:lvl>
+    <w:lvl w:ilvl="4" w:tplc="04090003" w:tentative="1">
+      <w:start w:val="1"/>
+      <w:numFmt w:val="bullet"/>
+      <w:lvlText w:val="o"/>
+      <w:lvlJc w:val="left"/>
+      <w:pPr>
+        <w:ind w:left="3600" w:hanging="360"/>
+      </w:pPr>
+      <w:rPr>
+        <w:rFonts w:ascii="Courier New" w:hAnsi="Courier New" w:cs="Courier New" w:hint="default"/>
+      </w:rPr>
+    </w:lvl>
+    <w:lvl w:ilvl="5" w:tplc="04090005" w:tentative="1">
+      <w:start w:val="1"/>
+      <w:numFmt w:val="bullet"/>
+      <w:lvlText w:val=""/>
+      <w:lvlJc w:val="left"/>
+      <w:pPr>
+        <w:ind w:left="4320" w:hanging="360"/>
+      </w:pPr>
+      <w:rPr>
+        <w:rFonts w:ascii="Wingdings" w:hAnsi="Wingdings" w:hint="default"/>
+      </w:rPr>
+    </w:lvl>
+    <w:lvl w:ilvl="6" w:tplc="04090001" w:tentative="1">
+      <w:start w:val="1"/>
+      <w:numFmt w:val="bullet"/>
+      <w:lvlText w:val=""/>
+      <w:lvlJc w:val="left"/>
+      <w:pPr>
+        <w:ind w:left="5040" w:hanging="360"/>
+      </w:pPr>
+      <w:rPr>
+        <w:rFonts w:ascii="Symbol" w:hAnsi="Symbol" w:hint="default"/>
+      </w:rPr>
+    </w:lvl>
+    <w:lvl w:ilvl="7" w:tplc="04090003" w:tentative="1">
+      <w:start w:val="1"/>
+      <w:numFmt w:val="bullet"/>
+      <w:lvlText w:val="o"/>
+      <w:lvlJc w:val="left"/>
+      <w:pPr>
+        <w:ind w:left="5760" w:hanging="360"/>
+      </w:pPr>
+      <w:rPr>
+        <w:rFonts w:ascii="Courier New" w:hAnsi="Courier New" w:cs="Courier New" w:hint="default"/>
+      </w:rPr>
+    </w:lvl>
+    <w:lvl w:ilvl="8" w:tplc="04090005" w:tentative="1">
+      <w:start w:val="1"/>
+      <w:numFmt w:val="bullet"/>
+      <w:lvlText w:val=""/>
+      <w:lvlJc w:val="left"/>
+      <w:pPr>
+        <w:ind w:left="6480" w:hanging="360"/>
+      </w:pPr>
+      <w:rPr>
+        <w:rFonts w:ascii="Wingdings" w:hAnsi="Wingdings" w:hint="default"/>
+      </w:rPr>
+    </w:lvl>
+  </w:abstractNum>
+  <w:abstractNum w:abstractNumId="2" w15:restartNumberingAfterBreak="0">
     <w:nsid w:val="456C002F"/>
     <w:multiLevelType w:val="hybridMultilevel"/>
     <w:tmpl w:val="9014E234"/>
@@ -790,7 +1334,7 @@
       </w:rPr>
     </w:lvl>
   </w:abstractNum>
-  <w:abstractNum w:abstractNumId="2" w15:restartNumberingAfterBreak="0">
+  <w:abstractNum w:abstractNumId="3" w15:restartNumberingAfterBreak="0">
     <w:nsid w:val="4610200B"/>
     <w:multiLevelType w:val="hybridMultilevel"/>
     <w:tmpl w:val="0A96885E"/>
@@ -903,7 +1447,7 @@
       </w:rPr>
     </w:lvl>
   </w:abstractNum>
-  <w:abstractNum w:abstractNumId="3" w15:restartNumberingAfterBreak="0">
+  <w:abstractNum w:abstractNumId="4" w15:restartNumberingAfterBreak="0">
     <w:nsid w:val="4FAC5101"/>
     <w:multiLevelType w:val="hybridMultilevel"/>
     <w:tmpl w:val="D4069EC6"/>
@@ -931,7 +1475,7 @@
         <w:rFonts w:ascii="Courier New" w:hAnsi="Courier New" w:cs="Courier New" w:hint="default"/>
       </w:rPr>
     </w:lvl>
-    <w:lvl w:ilvl="2" w:tplc="04090005" w:tentative="1">
+    <w:lvl w:ilvl="2" w:tplc="04090005">
       <w:start w:val="1"/>
       <w:numFmt w:val="bullet"/>
       <w:lvlText w:val=""/>
@@ -1017,22 +1561,25 @@
     </w:lvl>
   </w:abstractNum>
   <w:num w:numId="1">
-    <w:abstractNumId w:val="2"/>
+    <w:abstractNumId w:val="3"/>
   </w:num>
   <w:num w:numId="2">
-    <w:abstractNumId w:val="1"/>
+    <w:abstractNumId w:val="2"/>
   </w:num>
   <w:num w:numId="3">
     <w:abstractNumId w:val="0"/>
   </w:num>
   <w:num w:numId="4">
-    <w:abstractNumId w:val="3"/>
+    <w:abstractNumId w:val="4"/>
+  </w:num>
+  <w:num w:numId="5">
+    <w:abstractNumId w:val="1"/>
   </w:num>
 </w:numbering>
 </file>
 
 <file path=word/styles.xml><?xml version="1.0" encoding="utf-8"?>
-<w:styles xmlns:mc="http://schemas.openxmlformats.org/markup-compatibility/2006" xmlns:r="http://schemas.openxmlformats.org/officeDocument/2006/relationships" xmlns:w="http://schemas.openxmlformats.org/wordprocessingml/2006/main" xmlns:w14="http://schemas.microsoft.com/office/word/2010/wordml" xmlns:w15="http://schemas.microsoft.com/office/word/2012/wordml" xmlns:w16se="http://schemas.microsoft.com/office/word/2015/wordml/symex" mc:Ignorable="w14 w15 w16se">
+<w:styles xmlns:mc="http://schemas.openxmlformats.org/markup-compatibility/2006" xmlns:r="http://schemas.openxmlformats.org/officeDocument/2006/relationships" xmlns:w="http://schemas.openxmlformats.org/wordprocessingml/2006/main" xmlns:w14="http://schemas.microsoft.com/office/word/2010/wordml" xmlns:w15="http://schemas.microsoft.com/office/word/2012/wordml" xmlns:w16cid="http://schemas.microsoft.com/office/word/2016/wordml/cid" xmlns:w16se="http://schemas.microsoft.com/office/word/2015/wordml/symex" mc:Ignorable="w14 w15 w16se w16cid">
   <w:docDefaults>
     <w:rPrDefault>
       <w:rPr>
@@ -1154,6 +1701,7 @@
     <w:lsdException w:name="HTML Sample" w:semiHidden="1" w:unhideWhenUsed="1"/>
     <w:lsdException w:name="HTML Typewriter" w:semiHidden="1" w:unhideWhenUsed="1"/>
     <w:lsdException w:name="HTML Variable" w:semiHidden="1" w:unhideWhenUsed="1"/>
+    <w:lsdException w:name="Normal Table" w:semiHidden="1" w:unhideWhenUsed="1"/>
     <w:lsdException w:name="annotation subject" w:semiHidden="1" w:unhideWhenUsed="1"/>
     <w:lsdException w:name="No List" w:semiHidden="1" w:unhideWhenUsed="1"/>
     <w:lsdException w:name="Outline List 1" w:semiHidden="1" w:unhideWhenUsed="1"/>
@@ -1200,8 +1748,10 @@
     <w:lsdException w:name="Table Subtle 2" w:semiHidden="1" w:unhideWhenUsed="1"/>
     <w:lsdException w:name="Table Web 1" w:semiHidden="1" w:unhideWhenUsed="1"/>
     <w:lsdException w:name="Table Web 2" w:semiHidden="1" w:unhideWhenUsed="1"/>
+    <w:lsdException w:name="Table Web 3" w:semiHidden="1" w:unhideWhenUsed="1"/>
     <w:lsdException w:name="Balloon Text" w:semiHidden="1" w:unhideWhenUsed="1"/>
     <w:lsdException w:name="Table Grid" w:uiPriority="39"/>
+    <w:lsdException w:name="Table Theme" w:semiHidden="1" w:unhideWhenUsed="1"/>
     <w:lsdException w:name="Placeholder Text" w:semiHidden="1"/>
     <w:lsdException w:name="No Spacing" w:uiPriority="1" w:qFormat="1"/>
     <w:lsdException w:name="Light Shading" w:uiPriority="60"/>

</xml_diff>